<commit_message>
Web Search and Rationale Report
</commit_message>
<xml_diff>
--- a/week3-public-submission/Team 11_Web Search and Rationale Report.docx
+++ b/week3-public-submission/Team 11_Web Search and Rationale Report.docx
@@ -1,14 +1,16 @@
 
 <file path=word/document.xml><?xml version="1.0" encoding="utf-8"?>
-<w:document xmlns:wpc="http://schemas.microsoft.com/office/word/2010/wordprocessingCanvas" xmlns:cx="http://schemas.microsoft.com/office/drawing/2014/chartex" xmlns:cx1="http://schemas.microsoft.com/office/drawing/2015/9/8/chartex" xmlns:cx2="http://schemas.microsoft.com/office/drawing/2015/10/21/chartex" xmlns:cx3="http://schemas.microsoft.com/office/drawing/2016/5/9/chartex" xmlns:cx4="http://schemas.microsoft.com/office/drawing/2016/5/10/chartex" xmlns:cx5="http://schemas.microsoft.com/office/drawing/2016/5/11/chartex" xmlns:cx6="http://schemas.microsoft.com/office/drawing/2016/5/12/chartex" xmlns:cx7="http://schemas.microsoft.com/office/drawing/2016/5/13/chartex" xmlns:cx8="http://schemas.microsoft.com/office/drawing/2016/5/14/chartex" xmlns:mc="http://schemas.openxmlformats.org/markup-compatibility/2006" xmlns:aink="http://schemas.microsoft.com/office/drawing/2016/ink" xmlns:am3d="http://schemas.microsoft.com/office/drawing/2017/model3d" xmlns:o="urn:schemas-microsoft-com:office:office" xmlns:oel="http://schemas.microsoft.com/office/2019/extlst" xmlns:r="http://schemas.openxmlformats.org/officeDocument/2006/relationships" xmlns:m="http://schemas.openxmlformats.org/officeDocument/2006/math" xmlns:v="urn:schemas-microsoft-com:vml" xmlns:wp14="http://schemas.microsoft.com/office/word/2010/wordprocessingDrawing" xmlns:wp="http://schemas.openxmlformats.org/drawingml/2006/wordprocessingDrawing" xmlns:w10="urn:schemas-microsoft-com:office:word" xmlns:w="http://schemas.openxmlformats.org/wordprocessingml/2006/main" xmlns:w14="http://schemas.microsoft.com/office/word/2010/wordml" xmlns:w15="http://schemas.microsoft.com/office/word/2012/wordml" xmlns:w16cex="http://schemas.microsoft.com/office/word/2018/wordml/cex" xmlns:w16cid="http://schemas.microsoft.com/office/word/2016/wordml/cid" xmlns:w16="http://schemas.microsoft.com/office/word/2018/wordml" xmlns:w16du="http://schemas.microsoft.com/office/word/2023/wordml/word16du" xmlns:w16sdtdh="http://schemas.microsoft.com/office/word/2020/wordml/sdtdatahash" xmlns:w16se="http://schemas.microsoft.com/office/word/2015/wordml/symex" xmlns:wpg="http://schemas.microsoft.com/office/word/2010/wordprocessingGroup" xmlns:wpi="http://schemas.microsoft.com/office/word/2010/wordprocessingInk" xmlns:wne="http://schemas.microsoft.com/office/word/2006/wordml" xmlns:wps="http://schemas.microsoft.com/office/word/2010/wordprocessingShape" mc:Ignorable="w14 w15 w16se w16cid w16 w16cex w16sdtdh w16du wp14">
+<w:document xmlns:wpc="http://schemas.microsoft.com/office/word/2010/wordprocessingCanvas" xmlns:cx="http://schemas.microsoft.com/office/drawing/2014/chartex" xmlns:cx1="http://schemas.microsoft.com/office/drawing/2015/9/8/chartex" xmlns:cx2="http://schemas.microsoft.com/office/drawing/2015/10/21/chartex" xmlns:cx3="http://schemas.microsoft.com/office/drawing/2016/5/9/chartex" xmlns:cx4="http://schemas.microsoft.com/office/drawing/2016/5/10/chartex" xmlns:cx5="http://schemas.microsoft.com/office/drawing/2016/5/11/chartex" xmlns:cx6="http://schemas.microsoft.com/office/drawing/2016/5/12/chartex" xmlns:cx7="http://schemas.microsoft.com/office/drawing/2016/5/13/chartex" xmlns:cx8="http://schemas.microsoft.com/office/drawing/2016/5/14/chartex" xmlns:mc="http://schemas.openxmlformats.org/markup-compatibility/2006" xmlns:aink="http://schemas.microsoft.com/office/drawing/2016/ink" xmlns:am3d="http://schemas.microsoft.com/office/drawing/2017/model3d" xmlns:o="urn:schemas-microsoft-com:office:office" xmlns:oel="http://schemas.microsoft.com/office/2019/extlst" xmlns:r="http://schemas.openxmlformats.org/officeDocument/2006/relationships" xmlns:m="http://schemas.openxmlformats.org/officeDocument/2006/math" xmlns:v="urn:schemas-microsoft-com:vml" xmlns:wp14="http://schemas.microsoft.com/office/word/2010/wordprocessingDrawing" xmlns:wp="http://schemas.openxmlformats.org/drawingml/2006/wordprocessingDrawing" xmlns:w10="urn:schemas-microsoft-com:office:word" xmlns:w="http://schemas.openxmlformats.org/wordprocessingml/2006/main" xmlns:w14="http://schemas.microsoft.com/office/word/2010/wordml" xmlns:w15="http://schemas.microsoft.com/office/word/2012/wordml" xmlns:w16cex="http://schemas.microsoft.com/office/word/2018/wordml/cex" xmlns:w16cid="http://schemas.microsoft.com/office/word/2016/wordml/cid" xmlns:w16="http://schemas.microsoft.com/office/word/2018/wordml" xmlns:w16sdtdh="http://schemas.microsoft.com/office/word/2020/wordml/sdtdatahash" xmlns:w16se="http://schemas.microsoft.com/office/word/2015/wordml/symex" xmlns:wpg="http://schemas.microsoft.com/office/word/2010/wordprocessingGroup" xmlns:wpi="http://schemas.microsoft.com/office/word/2010/wordprocessingInk" xmlns:wne="http://schemas.microsoft.com/office/word/2006/wordml" xmlns:wps="http://schemas.microsoft.com/office/word/2010/wordprocessingShape" mc:Ignorable="w14 w15 w16se w16cid w16 w16cex w16sdtdh wp14">
   <w:body>
     <w:p>
       <w:pPr>
         <w:jc w:val="center"/>
         <w:rPr>
+          <w:rFonts w:hint="eastAsia"/>
           <w:b/>
           <w:bCs/>
           <w:u w:val="single"/>
+          <w:lang w:val="en-US"/>
         </w:rPr>
       </w:pPr>
       <w:r>
@@ -17,7 +19,36 @@
           <w:bCs/>
           <w:u w:val="single"/>
         </w:rPr>
-        <w:t>Competitor Analysis Report for Endangered Species Tracking Web App</w:t>
+        <w:t xml:space="preserve">Competitor Analysis Report for </w:t>
+      </w:r>
+      <w:r>
+        <w:rPr>
+          <w:rFonts w:hint="eastAsia"/>
+          <w:b/>
+          <w:bCs/>
+          <w:u w:val="single"/>
+          <w:lang w:eastAsia="zh-CN"/>
+        </w:rPr>
+        <w:t>Conestoga Provincial Park Online Reservation Web A</w:t>
+      </w:r>
+      <w:r>
+        <w:rPr>
+          <w:b/>
+          <w:bCs/>
+          <w:u w:val="single"/>
+          <w:lang w:eastAsia="zh-CN"/>
+        </w:rPr>
+        <w:t>p</w:t>
+      </w:r>
+      <w:r>
+        <w:rPr>
+          <w:rFonts w:hint="eastAsia"/>
+          <w:b/>
+          <w:bCs/>
+          <w:u w:val="single"/>
+          <w:lang w:eastAsia="zh-CN"/>
+        </w:rPr>
+        <w:t>p</w:t>
       </w:r>
     </w:p>
     <w:p>
@@ -36,28 +67,17 @@
       </w:r>
     </w:p>
     <w:p>
-      <w:r>
-        <w:t xml:space="preserve">This report provides an analysis of competitors for the Endangered Species Tracking Web App, used by the Ontario government to track patterns of endangered species in different geographical locations based on statistics. The purpose of this report is to identify competitors, analyze their strengths and weaknesses, and provide recommendations for differentiating our web app in the market. </w:t>
-      </w:r>
-    </w:p>
-    <w:p>
       <w:pPr>
         <w:rPr>
-          <w:b/>
-          <w:bCs/>
+          <w:lang w:eastAsia="zh-CN"/>
         </w:rPr>
       </w:pPr>
       <w:r>
-        <w:rPr>
-          <w:b/>
-          <w:bCs/>
-        </w:rPr>
-        <w:t xml:space="preserve">Research Methodology: </w:t>
-      </w:r>
-    </w:p>
-    <w:p>
-      <w:r>
-        <w:t xml:space="preserve">The following search terms were used to gather information: "endangered species tracking", "wildlife conservation software", "species monitoring tools", and "environmental monitoring platforms". Databases and websites searched include Google, Google Scholar, and industry reports. </w:t>
+        <w:t xml:space="preserve">This report evaluates the competitive landscape for online reservation systems focusing on sustainability in Ontario’s provincial parks, with an emphasis on Conestoga Provincial </w:t>
+      </w:r>
+      <w:proofErr w:type="spellStart"/>
+      <w:r>
+        <w:t>Park.</w:t>
       </w:r>
     </w:p>
     <w:p>
@@ -72,32 +92,114 @@
           <w:b/>
           <w:bCs/>
         </w:rPr>
-        <w:t xml:space="preserve">Competitor Identification: </w:t>
-      </w:r>
-    </w:p>
-    <w:p>
-      <w:r>
-        <w:t xml:space="preserve">1. Species360 </w:t>
+        <w:t>Researc</w:t>
+      </w:r>
+      <w:proofErr w:type="spellEnd"/>
+      <w:r>
+        <w:rPr>
+          <w:b/>
+          <w:bCs/>
+        </w:rPr>
+        <w:t xml:space="preserve">h Methodology: </w:t>
+      </w:r>
+    </w:p>
+    <w:p>
+      <w:pPr>
+        <w:rPr>
+          <w:lang w:eastAsia="zh-CN"/>
+        </w:rPr>
+      </w:pPr>
+      <w:r>
+        <w:t xml:space="preserve">Our analysis is based on a combination of desktop research, user reviews, and feature comparisons to understand the strengths and weaknesses of existing </w:t>
+      </w:r>
+      <w:proofErr w:type="spellStart"/>
+      <w:r>
+        <w:t>systems.</w:t>
+      </w:r>
+    </w:p>
+    <w:p>
+      <w:pPr>
+        <w:rPr>
+          <w:b/>
+          <w:bCs/>
+        </w:rPr>
+      </w:pPr>
+      <w:r>
+        <w:rPr>
+          <w:b/>
+          <w:bCs/>
+        </w:rPr>
+        <w:t>Competito</w:t>
+      </w:r>
+      <w:proofErr w:type="spellEnd"/>
+      <w:r>
+        <w:rPr>
+          <w:b/>
+          <w:bCs/>
+        </w:rPr>
+        <w:t xml:space="preserve">r Identification: </w:t>
+      </w:r>
+    </w:p>
+    <w:p>
+      <w:r>
+        <w:t xml:space="preserve">1. </w:t>
+      </w:r>
+      <w:proofErr w:type="spellStart"/>
+      <w:r>
+        <w:t>EcoReserveApp</w:t>
+      </w:r>
+      <w:proofErr w:type="spellEnd"/>
+      <w:r>
+        <w:t xml:space="preserve"> </w:t>
       </w:r>
       <w:r>
         <w:t>(</w:t>
       </w:r>
       <w:r>
-        <w:t>https://species360.org/</w:t>
-      </w:r>
+        <w:t>https://</w:t>
+      </w:r>
+      <w:r>
+        <w:t>www.</w:t>
+      </w:r>
+      <w:r>
+        <w:rPr>
+          <w:rFonts w:hint="eastAsia"/>
+          <w:lang w:eastAsia="zh-CN"/>
+        </w:rPr>
+        <w:t>e</w:t>
+      </w:r>
+      <w:r>
+        <w:t>co</w:t>
+      </w:r>
+      <w:r>
+        <w:rPr>
+          <w:rFonts w:hint="eastAsia"/>
+          <w:lang w:eastAsia="zh-CN"/>
+        </w:rPr>
+        <w:t>r</w:t>
+      </w:r>
+      <w:r>
+        <w:t>eserve</w:t>
+      </w:r>
+      <w:r>
+        <w:t>.org/</w:t>
+      </w:r>
+      <w:proofErr w:type="gramStart"/>
       <w:r>
         <w:t>)</w:t>
       </w:r>
       <w:r>
         <w:t xml:space="preserve"> </w:t>
       </w:r>
-    </w:p>
-    <w:p>
-      <w:r>
-        <w:t>2. Wildlife Conservation Society (WCS) (https://www.wcs.org/</w:t>
-      </w:r>
-      <w:r>
-        <w:t>)</w:t>
+      <w:r>
+        <w:t>,</w:t>
+      </w:r>
+      <w:proofErr w:type="gramEnd"/>
+      <w:r>
+        <w:t xml:space="preserve"> </w:t>
+      </w:r>
+      <w:r>
+        <w:t>a web-based platform used by several parks across Eastern Ontario for campsite reservations and trail management.</w:t>
       </w:r>
     </w:p>
     <w:p>
@@ -117,32 +219,36 @@
     </w:p>
     <w:p>
       <w:r>
-        <w:t xml:space="preserve">1. Species360: </w:t>
-      </w:r>
-    </w:p>
-    <w:p>
-      <w:r>
-        <w:t xml:space="preserve">- Strengths: Comprehensive database of species information, user-friendly interface, and robust reporting features. </w:t>
-      </w:r>
-    </w:p>
-    <w:p>
-      <w:r>
-        <w:t xml:space="preserve">- Weaknesses: Limited geographical scope (primarily focused on North America), and subscription-based model may limit accessibility. </w:t>
-      </w:r>
-    </w:p>
-    <w:p>
-      <w:r>
-        <w:t xml:space="preserve">2. Wildlife Conservation Society (WCS): </w:t>
-      </w:r>
-    </w:p>
-    <w:p>
-      <w:r>
-        <w:t xml:space="preserve">- Strengths: Global reach, extensive experience in wildlife conservation, and strong research focus. </w:t>
-      </w:r>
-    </w:p>
-    <w:p>
-      <w:r>
-        <w:t xml:space="preserve">- Weaknesses: Primarily focused on conservation efforts, rather than tracking and monitoring; limited technical capabilities. </w:t>
+        <w:t xml:space="preserve">1. </w:t>
+      </w:r>
+      <w:proofErr w:type="spellStart"/>
+      <w:r>
+        <w:t>EcoReserveApp</w:t>
+      </w:r>
+      <w:proofErr w:type="spellEnd"/>
+      <w:r>
+        <w:t xml:space="preserve">: </w:t>
+      </w:r>
+    </w:p>
+    <w:p>
+      <w:r>
+        <w:t xml:space="preserve">- Strengths: </w:t>
+      </w:r>
+      <w:proofErr w:type="spellStart"/>
+      <w:r>
+        <w:t>EcoReserveApp</w:t>
+      </w:r>
+      <w:proofErr w:type="spellEnd"/>
+      <w:r>
+        <w:t xml:space="preserve"> boasts an intuitive user interface and robust data handling capabilities. </w:t>
+      </w:r>
+    </w:p>
+    <w:p>
+      <w:r>
+        <w:t xml:space="preserve">- Weaknesses: </w:t>
+      </w:r>
+      <w:r>
+        <w:t>it lacks features specifically tailored for sustainability measures, such as impact reporting and resource usage analytics.</w:t>
       </w:r>
     </w:p>
     <w:p>
@@ -162,7 +268,10 @@
     </w:p>
     <w:p>
       <w:r>
-        <w:t xml:space="preserve">While there are competitors in the market, there is a gap for a web app specifically tailored to the Ontario government's needs, with advanced analytics and a focus on geographical location-based tracking. </w:t>
+        <w:t>There is a noticeable gap in the market for a reservation system that not only manages bookings but also integrates advanced sustainability analytics to monitor and minimize ecological impact.</w:t>
+      </w:r>
+      <w:r>
+        <w:t xml:space="preserve"> </w:t>
       </w:r>
     </w:p>
     <w:p>
@@ -181,54 +290,73 @@
       </w:r>
     </w:p>
     <w:p>
+      <w:pPr>
+        <w:rPr>
+          <w:lang w:eastAsia="zh-CN"/>
+        </w:rPr>
+      </w:pPr>
+      <w:r>
+        <w:t xml:space="preserve">The competitor was chosen for its emphasis on campsite management within Ontario’s provincial parks. By evaluating its features related to sustainability and park visitor management, we can refine our app’s development and positioning. This insight will allow us to tailor our solution to better meet the specific sustainability goals and operational needs of Conestoga Provincial Park, thereby offering a distinctive and more focused service within the provincial park management </w:t>
+      </w:r>
       <w:proofErr w:type="spellStart"/>
       <w:r>
-        <w:t>These</w:t>
+        <w:t>ecosystem.</w:t>
+      </w:r>
+    </w:p>
+    <w:p>
+      <w:pPr>
+        <w:rPr>
+          <w:b/>
+          <w:bCs/>
+        </w:rPr>
+      </w:pPr>
+      <w:r>
+        <w:rPr>
+          <w:b/>
+          <w:bCs/>
+        </w:rPr>
+        <w:t>Recommendation</w:t>
       </w:r>
       <w:proofErr w:type="spellEnd"/>
       <w:r>
-        <w:t xml:space="preserve"> competitors were selected based on their focus on endangered species tracking, conservation, and monitoring. Analyzing their strengths and weaknesses will inform our web app's development and marketing strategy, ensuring we differentiate ourselves and meet the specific needs of the Ontario government. </w:t>
-      </w:r>
-    </w:p>
-    <w:p>
-      <w:r>
-        <w:lastRenderedPageBreak/>
-        <w:t xml:space="preserve">Conclusion: The Endangered Species Tracking Web App has the potential to fill a market gap by providing advanced analytics and location-based tracking for the Ontario government. By understanding our competitors' strengths and weaknesses, we can develop a robust and user-friendly web app that meets the specific needs of our target audience. </w:t>
-      </w:r>
-    </w:p>
-    <w:p>
-      <w:pPr>
-        <w:rPr>
-          <w:b/>
-          <w:bCs/>
-        </w:rPr>
-      </w:pPr>
-      <w:r>
-        <w:rPr>
-          <w:b/>
-          <w:bCs/>
-        </w:rPr>
-        <w:t xml:space="preserve">Recommendations: </w:t>
-      </w:r>
-    </w:p>
-    <w:p>
-      <w:r>
-        <w:t xml:space="preserve">1. Develop advanced analytics capabilities to differentiate our web app from competitors. </w:t>
-      </w:r>
-    </w:p>
-    <w:p>
-      <w:r>
-        <w:t xml:space="preserve">2. Focus on geographical location-based tracking to meet the specific needs of the Ontario government. </w:t>
-      </w:r>
-    </w:p>
-    <w:p>
-      <w:r>
-        <w:t>3. Offer a user-friendly interface and robust reporting features to attract and retain users.</w:t>
-      </w:r>
-    </w:p>
-    <w:p>
-      <w:r>
-        <w:t xml:space="preserve"> 4. Consider a subscription-based model to ensure sustainability and accessibility. </w:t>
+        <w:rPr>
+          <w:b/>
+          <w:bCs/>
+        </w:rPr>
+        <w:t xml:space="preserve">s: </w:t>
+      </w:r>
+    </w:p>
+    <w:p>
+      <w:r>
+        <w:t>1.</w:t>
+      </w:r>
+      <w:r>
+        <w:t xml:space="preserve"> </w:t>
+      </w:r>
+      <w:r>
+        <w:t>Incorporate real-time sustainability analytics to track and report on resource usage and visitor impact.</w:t>
+      </w:r>
+    </w:p>
+    <w:p>
+      <w:r>
+        <w:t>2.</w:t>
+      </w:r>
+      <w:r>
+        <w:t xml:space="preserve"> </w:t>
+      </w:r>
+      <w:r>
+        <w:t>Develop a feature that allows users to participate in sustainability initiatives directly through the app.</w:t>
+      </w:r>
+    </w:p>
+    <w:p>
+      <w:r>
+        <w:t>3.</w:t>
+      </w:r>
+      <w:r>
+        <w:t xml:space="preserve"> </w:t>
+      </w:r>
+      <w:r>
+        <w:t>Introduce educational content about the park’s ecosystems and conservation efforts to foster visitor awareness and engagement.</w:t>
       </w:r>
     </w:p>
     <w:p>
@@ -239,11 +367,13 @@
         </w:rPr>
       </w:pPr>
       <w:r>
-        <w:rPr>
-          <w:i/>
-          <w:iCs/>
-        </w:rPr>
-        <w:t>Appendices: - Screenshots of competitor websites and interfaces - Comparison chart of features and functionality - Industry reports and articles on endangered species tracking and conservation</w:t>
+        <w:t>4.</w:t>
+      </w:r>
+      <w:r>
+        <w:t xml:space="preserve"> </w:t>
+      </w:r>
+      <w:r>
+        <w:t>Ensure the app’s scalability to potentially expand services to other provincial parks in Ontario.</w:t>
       </w:r>
     </w:p>
     <w:sectPr>
@@ -257,11 +387,11 @@
 </file>
 
 <file path=word/styles.xml><?xml version="1.0" encoding="utf-8"?>
-<w:styles xmlns:mc="http://schemas.openxmlformats.org/markup-compatibility/2006" xmlns:r="http://schemas.openxmlformats.org/officeDocument/2006/relationships" xmlns:w="http://schemas.openxmlformats.org/wordprocessingml/2006/main" xmlns:w14="http://schemas.microsoft.com/office/word/2010/wordml" xmlns:w15="http://schemas.microsoft.com/office/word/2012/wordml" xmlns:w16cex="http://schemas.microsoft.com/office/word/2018/wordml/cex" xmlns:w16cid="http://schemas.microsoft.com/office/word/2016/wordml/cid" xmlns:w16="http://schemas.microsoft.com/office/word/2018/wordml" xmlns:w16du="http://schemas.microsoft.com/office/word/2023/wordml/word16du" xmlns:w16sdtdh="http://schemas.microsoft.com/office/word/2020/wordml/sdtdatahash" xmlns:w16se="http://schemas.microsoft.com/office/word/2015/wordml/symex" mc:Ignorable="w14 w15 w16se w16cid w16 w16cex w16sdtdh w16du">
+<w:styles xmlns:mc="http://schemas.openxmlformats.org/markup-compatibility/2006" xmlns:r="http://schemas.openxmlformats.org/officeDocument/2006/relationships" xmlns:w="http://schemas.openxmlformats.org/wordprocessingml/2006/main" xmlns:w14="http://schemas.microsoft.com/office/word/2010/wordml" xmlns:w15="http://schemas.microsoft.com/office/word/2012/wordml" xmlns:w16cex="http://schemas.microsoft.com/office/word/2018/wordml/cex" xmlns:w16cid="http://schemas.microsoft.com/office/word/2016/wordml/cid" xmlns:w16="http://schemas.microsoft.com/office/word/2018/wordml" xmlns:w16sdtdh="http://schemas.microsoft.com/office/word/2020/wordml/sdtdatahash" xmlns:w16se="http://schemas.microsoft.com/office/word/2015/wordml/symex" mc:Ignorable="w14 w15 w16se w16cid w16 w16cex w16sdtdh">
   <w:docDefaults>
     <w:rPrDefault>
       <w:rPr>
-        <w:rFonts w:asciiTheme="minorHAnsi" w:eastAsiaTheme="minorHAnsi" w:hAnsiTheme="minorHAnsi" w:cstheme="minorBidi"/>
+        <w:rFonts w:asciiTheme="minorHAnsi" w:eastAsia="SimSun" w:hAnsiTheme="minorHAnsi" w:cstheme="minorBidi"/>
         <w:kern w:val="2"/>
         <w:sz w:val="22"/>
         <w:szCs w:val="22"/>

</xml_diff>